<commit_message>
Further work on mockup and Report
</commit_message>
<xml_diff>
--- a/Project Report.docx
+++ b/Project Report.docx
@@ -616,27 +616,17 @@
       <w:bookmarkEnd w:id="1"/>
     </w:p>
     <w:p>
-      <w:r>
-        <w:fldChar w:fldCharType="begin"/>
-      </w:r>
-      <w:r>
-        <w:instrText xml:space="preserve"> TOC \h \z \t "Quote" \c </w:instrText>
-      </w:r>
-      <w:r>
-        <w:fldChar w:fldCharType="separate"/>
-      </w:r>
-      <w:r>
-        <w:rPr>
-          <w:b/>
-          <w:bCs/>
-          <w:noProof/>
-          <w:lang w:val="en-US"/>
-        </w:rPr>
-        <w:t>No table of figures entries found.</w:t>
-      </w:r>
-      <w:r>
-        <w:fldChar w:fldCharType="end"/>
-      </w:r>
+      <w:fldSimple w:instr=" TOC \h \z \t &quot;Quote&quot; \c ">
+        <w:r>
+          <w:rPr>
+            <w:b/>
+            <w:bCs/>
+            <w:noProof/>
+            <w:lang w:val="en-US"/>
+          </w:rPr>
+          <w:t>No table of figures entries found.</w:t>
+        </w:r>
+      </w:fldSimple>
       <w:r>
         <w:br w:type="page"/>
       </w:r>
@@ -752,7 +742,31 @@
     </w:p>
     <w:p>
       <w:r>
-        <w:t>In completion, the home page should be responsive, concise and informative – it’s the hub of all the information available on the site, start with a clear navigation bar with easy-to-understand navigation buttons, then an eye-catching section with a pretty image, a couple word heading and a call-to-action button.</w:t>
+        <w:t>In completion, the home page should be responsive, concise and informative – it’s the hub of all the information available on the site, start</w:t>
+      </w:r>
+      <w:r>
+        <w:t>ing</w:t>
+      </w:r>
+      <w:r>
+        <w:t xml:space="preserve"> with a clear navigation bar with easy-to-understand navigation buttons then</w:t>
+      </w:r>
+      <w:r>
+        <w:t>,</w:t>
+      </w:r>
+      <w:r>
+        <w:t xml:space="preserve"> an eye-catching section with a</w:t>
+      </w:r>
+      <w:r>
+        <w:t xml:space="preserve">n </w:t>
+      </w:r>
+      <w:r>
+        <w:t>image</w:t>
+      </w:r>
+      <w:r>
+        <w:t xml:space="preserve"> of something nature related,</w:t>
+      </w:r>
+      <w:r>
+        <w:t xml:space="preserve"> a couple word heading and a call-to-action button.</w:t>
       </w:r>
     </w:p>
     <w:p>
@@ -2597,8 +2611,10 @@
     <w:rsid w:val="00B30052"/>
     <w:rsid w:val="00B908D6"/>
     <w:rsid w:val="00BF5AFA"/>
+    <w:rsid w:val="00C1023C"/>
     <w:rsid w:val="00D2323F"/>
     <w:rsid w:val="00D235F9"/>
+    <w:rsid w:val="00DC0A47"/>
     <w:rsid w:val="00F2011E"/>
     <w:rsid w:val="00FD00C8"/>
   </w:rsids>

</xml_diff>

<commit_message>
Further work on website design
- Created new logo for EGT, need feedback
- Made more changes to the design of the site on the website mockup
</commit_message>
<xml_diff>
--- a/Project Report.docx
+++ b/Project Report.docx
@@ -779,12 +779,15 @@
         <w:pStyle w:val="Heading2"/>
       </w:pPr>
       <w:r>
-        <w:t>Wireframe</w:t>
+        <w:t>Design</w:t>
       </w:r>
     </w:p>
     <w:p>
       <w:r>
-        <w:t>With the layout and design breakdown complete, a wireframe is the next step in the process; it is the tool used to determine website flow, layout and the overall user experience (UX).</w:t>
+        <w:t xml:space="preserve">With the layout and design breakdown complete, </w:t>
+      </w:r>
+      <w:r>
+        <w:t>a design mock-up should be implemented next. For this, rather than building a basic wireframe, incorporating aspects like styles and colours is a good way to create a development ready result. However, we still leave complex elements such as images for last, this means some parts can be adapted based on the style.</w:t>
       </w:r>
       <w:r>
         <w:br w:type="page"/>
@@ -2603,6 +2606,8 @@
     <w:rsid w:val="003765DF"/>
     <w:rsid w:val="004C61CE"/>
     <w:rsid w:val="00733E31"/>
+    <w:rsid w:val="007E60A5"/>
+    <w:rsid w:val="00896C9F"/>
     <w:rsid w:val="009550FC"/>
     <w:rsid w:val="00982083"/>
     <w:rsid w:val="009C5CA4"/>

</xml_diff>

<commit_message>
Finalised home page mockup
Mockup requires feedback
</commit_message>
<xml_diff>
--- a/Project Report.docx
+++ b/Project Report.docx
@@ -784,10 +784,7 @@
     </w:p>
     <w:p>
       <w:r>
-        <w:t xml:space="preserve">With the layout and design breakdown complete, </w:t>
-      </w:r>
-      <w:r>
-        <w:t>a design mock-up should be implemented next. For this, rather than building a basic wireframe, incorporating aspects like styles and colours is a good way to create a development ready result. However, we still leave complex elements such as images for last, this means some parts can be adapted based on the style.</w:t>
+        <w:t>For the design, a developed wireframe with some basic components laid out and styled provides a clear and easy to adjust site, while maintaining clarity. That is why my design features some wireframe elements, some styling and a whole lot of lorem ipsum text. For the design – to not waste time, only the homepage is modelled out for this project, this makes it easy to follow and build from for other pages while not spending excessive amounts of time on each page and making it responsive.</w:t>
       </w:r>
       <w:r>
         <w:br w:type="page"/>
@@ -2617,9 +2614,11 @@
     <w:rsid w:val="00B908D6"/>
     <w:rsid w:val="00BF5AFA"/>
     <w:rsid w:val="00C1023C"/>
+    <w:rsid w:val="00C746CE"/>
     <w:rsid w:val="00D2323F"/>
     <w:rsid w:val="00D235F9"/>
     <w:rsid w:val="00DC0A47"/>
+    <w:rsid w:val="00EC5B08"/>
     <w:rsid w:val="00F2011E"/>
     <w:rsid w:val="00FD00C8"/>
   </w:rsids>

</xml_diff>

<commit_message>
Removed Node, Vite and Tailwind
Completely removed frameworks to reduce complexity - beyond the scope for the assignment.
</commit_message>
<xml_diff>
--- a/Project Report.docx
+++ b/Project Report.docx
@@ -335,7 +335,7 @@
           <w:szCs w:val="40"/>
         </w:rPr>
       </w:pPr>
-      <w:bookmarkStart w:id="0" w:name="_Toc222152688"/>
+      <w:bookmarkStart w:id="0" w:name="_Toc222830210"/>
       <w:r>
         <w:rPr>
           <w:rStyle w:val="Heading1Char"/>
@@ -388,7 +388,7 @@
           <w:r>
             <w:fldChar w:fldCharType="separate"/>
           </w:r>
-          <w:hyperlink w:anchor="_Toc222152688" w:history="1">
+          <w:hyperlink w:anchor="_Toc222830210" w:history="1">
             <w:r>
               <w:rPr>
                 <w:rStyle w:val="Hyperlink"/>
@@ -418,7 +418,7 @@
                 <w:noProof/>
                 <w:webHidden/>
               </w:rPr>
-              <w:instrText xml:space="preserve"> PAGEREF _Toc222152688 \h </w:instrText>
+              <w:instrText xml:space="preserve"> PAGEREF _Toc222830210 \h </w:instrText>
             </w:r>
             <w:r>
               <w:rPr>
@@ -461,7 +461,7 @@
               <w:lang w:eastAsia="en-GB"/>
             </w:rPr>
           </w:pPr>
-          <w:hyperlink w:anchor="_Toc222152689" w:history="1">
+          <w:hyperlink w:anchor="_Toc222830211" w:history="1">
             <w:r>
               <w:rPr>
                 <w:rStyle w:val="Hyperlink"/>
@@ -488,7 +488,7 @@
                 <w:noProof/>
                 <w:webHidden/>
               </w:rPr>
-              <w:instrText xml:space="preserve"> PAGEREF _Toc222152689 \h </w:instrText>
+              <w:instrText xml:space="preserve"> PAGEREF _Toc222830211 \h </w:instrText>
             </w:r>
             <w:r>
               <w:rPr>
@@ -531,12 +531,636 @@
               <w:lang w:eastAsia="en-GB"/>
             </w:rPr>
           </w:pPr>
-          <w:hyperlink w:anchor="_Toc222152690" w:history="1">
+          <w:hyperlink w:anchor="_Toc222830212" w:history="1">
             <w:r>
               <w:rPr>
                 <w:rStyle w:val="Hyperlink"/>
                 <w:noProof/>
               </w:rPr>
+              <w:t>Introduction and Requirements</w:t>
+            </w:r>
+            <w:r>
+              <w:rPr>
+                <w:noProof/>
+                <w:webHidden/>
+              </w:rPr>
+              <w:tab/>
+            </w:r>
+            <w:r>
+              <w:rPr>
+                <w:noProof/>
+                <w:webHidden/>
+              </w:rPr>
+              <w:fldChar w:fldCharType="begin"/>
+            </w:r>
+            <w:r>
+              <w:rPr>
+                <w:noProof/>
+                <w:webHidden/>
+              </w:rPr>
+              <w:instrText xml:space="preserve"> PAGEREF _Toc222830212 \h </w:instrText>
+            </w:r>
+            <w:r>
+              <w:rPr>
+                <w:noProof/>
+                <w:webHidden/>
+              </w:rPr>
+            </w:r>
+            <w:r>
+              <w:rPr>
+                <w:noProof/>
+                <w:webHidden/>
+              </w:rPr>
+              <w:fldChar w:fldCharType="separate"/>
+            </w:r>
+            <w:r>
+              <w:rPr>
+                <w:noProof/>
+                <w:webHidden/>
+              </w:rPr>
+              <w:t>3</w:t>
+            </w:r>
+            <w:r>
+              <w:rPr>
+                <w:noProof/>
+                <w:webHidden/>
+              </w:rPr>
+              <w:fldChar w:fldCharType="end"/>
+            </w:r>
+          </w:hyperlink>
+        </w:p>
+        <w:p>
+          <w:pPr>
+            <w:pStyle w:val="TOC1"/>
+            <w:tabs>
+              <w:tab w:val="left" w:pos="480"/>
+              <w:tab w:val="right" w:leader="dot" w:pos="9016"/>
+            </w:tabs>
+            <w:rPr>
+              <w:rFonts w:eastAsiaTheme="minorEastAsia"/>
+              <w:noProof/>
+              <w:lang w:eastAsia="en-GB"/>
+            </w:rPr>
+          </w:pPr>
+          <w:hyperlink w:anchor="_Toc222830213" w:history="1">
+            <w:r>
+              <w:rPr>
+                <w:rStyle w:val="Hyperlink"/>
+                <w:noProof/>
+              </w:rPr>
+              <w:t>1.</w:t>
+            </w:r>
+            <w:r>
+              <w:rPr>
+                <w:rFonts w:eastAsiaTheme="minorEastAsia"/>
+                <w:noProof/>
+                <w:lang w:eastAsia="en-GB"/>
+              </w:rPr>
+              <w:tab/>
+            </w:r>
+            <w:r>
+              <w:rPr>
+                <w:rStyle w:val="Hyperlink"/>
+                <w:noProof/>
+              </w:rPr>
+              <w:t>The Design Phase</w:t>
+            </w:r>
+            <w:r>
+              <w:rPr>
+                <w:noProof/>
+                <w:webHidden/>
+              </w:rPr>
+              <w:tab/>
+            </w:r>
+            <w:r>
+              <w:rPr>
+                <w:noProof/>
+                <w:webHidden/>
+              </w:rPr>
+              <w:fldChar w:fldCharType="begin"/>
+            </w:r>
+            <w:r>
+              <w:rPr>
+                <w:noProof/>
+                <w:webHidden/>
+              </w:rPr>
+              <w:instrText xml:space="preserve"> PAGEREF _Toc222830213 \h </w:instrText>
+            </w:r>
+            <w:r>
+              <w:rPr>
+                <w:noProof/>
+                <w:webHidden/>
+              </w:rPr>
+            </w:r>
+            <w:r>
+              <w:rPr>
+                <w:noProof/>
+                <w:webHidden/>
+              </w:rPr>
+              <w:fldChar w:fldCharType="separate"/>
+            </w:r>
+            <w:r>
+              <w:rPr>
+                <w:noProof/>
+                <w:webHidden/>
+              </w:rPr>
+              <w:t>4</w:t>
+            </w:r>
+            <w:r>
+              <w:rPr>
+                <w:noProof/>
+                <w:webHidden/>
+              </w:rPr>
+              <w:fldChar w:fldCharType="end"/>
+            </w:r>
+          </w:hyperlink>
+        </w:p>
+        <w:p>
+          <w:pPr>
+            <w:pStyle w:val="TOC2"/>
+            <w:tabs>
+              <w:tab w:val="right" w:leader="dot" w:pos="9016"/>
+            </w:tabs>
+            <w:rPr>
+              <w:rFonts w:eastAsiaTheme="minorEastAsia"/>
+              <w:noProof/>
+              <w:lang w:eastAsia="en-GB"/>
+            </w:rPr>
+          </w:pPr>
+          <w:hyperlink w:anchor="_Toc222830214" w:history="1">
+            <w:r>
+              <w:rPr>
+                <w:rStyle w:val="Hyperlink"/>
+                <w:noProof/>
+              </w:rPr>
+              <w:t>Target Demographic</w:t>
+            </w:r>
+            <w:r>
+              <w:rPr>
+                <w:noProof/>
+                <w:webHidden/>
+              </w:rPr>
+              <w:tab/>
+            </w:r>
+            <w:r>
+              <w:rPr>
+                <w:noProof/>
+                <w:webHidden/>
+              </w:rPr>
+              <w:fldChar w:fldCharType="begin"/>
+            </w:r>
+            <w:r>
+              <w:rPr>
+                <w:noProof/>
+                <w:webHidden/>
+              </w:rPr>
+              <w:instrText xml:space="preserve"> PAGEREF _Toc222830214 \h </w:instrText>
+            </w:r>
+            <w:r>
+              <w:rPr>
+                <w:noProof/>
+                <w:webHidden/>
+              </w:rPr>
+            </w:r>
+            <w:r>
+              <w:rPr>
+                <w:noProof/>
+                <w:webHidden/>
+              </w:rPr>
+              <w:fldChar w:fldCharType="separate"/>
+            </w:r>
+            <w:r>
+              <w:rPr>
+                <w:noProof/>
+                <w:webHidden/>
+              </w:rPr>
+              <w:t>4</w:t>
+            </w:r>
+            <w:r>
+              <w:rPr>
+                <w:noProof/>
+                <w:webHidden/>
+              </w:rPr>
+              <w:fldChar w:fldCharType="end"/>
+            </w:r>
+          </w:hyperlink>
+        </w:p>
+        <w:p>
+          <w:pPr>
+            <w:pStyle w:val="TOC2"/>
+            <w:tabs>
+              <w:tab w:val="right" w:leader="dot" w:pos="9016"/>
+            </w:tabs>
+            <w:rPr>
+              <w:rFonts w:eastAsiaTheme="minorEastAsia"/>
+              <w:noProof/>
+              <w:lang w:eastAsia="en-GB"/>
+            </w:rPr>
+          </w:pPr>
+          <w:hyperlink w:anchor="_Toc222830215" w:history="1">
+            <w:r>
+              <w:rPr>
+                <w:rStyle w:val="Hyperlink"/>
+                <w:noProof/>
+              </w:rPr>
+              <w:t>Design Ideology</w:t>
+            </w:r>
+            <w:r>
+              <w:rPr>
+                <w:noProof/>
+                <w:webHidden/>
+              </w:rPr>
+              <w:tab/>
+            </w:r>
+            <w:r>
+              <w:rPr>
+                <w:noProof/>
+                <w:webHidden/>
+              </w:rPr>
+              <w:fldChar w:fldCharType="begin"/>
+            </w:r>
+            <w:r>
+              <w:rPr>
+                <w:noProof/>
+                <w:webHidden/>
+              </w:rPr>
+              <w:instrText xml:space="preserve"> PAGEREF _Toc222830215 \h </w:instrText>
+            </w:r>
+            <w:r>
+              <w:rPr>
+                <w:noProof/>
+                <w:webHidden/>
+              </w:rPr>
+            </w:r>
+            <w:r>
+              <w:rPr>
+                <w:noProof/>
+                <w:webHidden/>
+              </w:rPr>
+              <w:fldChar w:fldCharType="separate"/>
+            </w:r>
+            <w:r>
+              <w:rPr>
+                <w:noProof/>
+                <w:webHidden/>
+              </w:rPr>
+              <w:t>4</w:t>
+            </w:r>
+            <w:r>
+              <w:rPr>
+                <w:noProof/>
+                <w:webHidden/>
+              </w:rPr>
+              <w:fldChar w:fldCharType="end"/>
+            </w:r>
+          </w:hyperlink>
+        </w:p>
+        <w:p>
+          <w:pPr>
+            <w:pStyle w:val="TOC2"/>
+            <w:tabs>
+              <w:tab w:val="right" w:leader="dot" w:pos="9016"/>
+            </w:tabs>
+            <w:rPr>
+              <w:rFonts w:eastAsiaTheme="minorEastAsia"/>
+              <w:noProof/>
+              <w:lang w:eastAsia="en-GB"/>
+            </w:rPr>
+          </w:pPr>
+          <w:hyperlink w:anchor="_Toc222830216" w:history="1">
+            <w:r>
+              <w:rPr>
+                <w:rStyle w:val="Hyperlink"/>
+                <w:noProof/>
+              </w:rPr>
+              <w:t>Design</w:t>
+            </w:r>
+            <w:r>
+              <w:rPr>
+                <w:noProof/>
+                <w:webHidden/>
+              </w:rPr>
+              <w:tab/>
+            </w:r>
+            <w:r>
+              <w:rPr>
+                <w:noProof/>
+                <w:webHidden/>
+              </w:rPr>
+              <w:fldChar w:fldCharType="begin"/>
+            </w:r>
+            <w:r>
+              <w:rPr>
+                <w:noProof/>
+                <w:webHidden/>
+              </w:rPr>
+              <w:instrText xml:space="preserve"> PAGEREF _Toc222830216 \h </w:instrText>
+            </w:r>
+            <w:r>
+              <w:rPr>
+                <w:noProof/>
+                <w:webHidden/>
+              </w:rPr>
+            </w:r>
+            <w:r>
+              <w:rPr>
+                <w:noProof/>
+                <w:webHidden/>
+              </w:rPr>
+              <w:fldChar w:fldCharType="separate"/>
+            </w:r>
+            <w:r>
+              <w:rPr>
+                <w:noProof/>
+                <w:webHidden/>
+              </w:rPr>
+              <w:t>4</w:t>
+            </w:r>
+            <w:r>
+              <w:rPr>
+                <w:noProof/>
+                <w:webHidden/>
+              </w:rPr>
+              <w:fldChar w:fldCharType="end"/>
+            </w:r>
+          </w:hyperlink>
+        </w:p>
+        <w:p>
+          <w:pPr>
+            <w:pStyle w:val="TOC1"/>
+            <w:tabs>
+              <w:tab w:val="left" w:pos="480"/>
+              <w:tab w:val="right" w:leader="dot" w:pos="9016"/>
+            </w:tabs>
+            <w:rPr>
+              <w:rFonts w:eastAsiaTheme="minorEastAsia"/>
+              <w:noProof/>
+              <w:lang w:eastAsia="en-GB"/>
+            </w:rPr>
+          </w:pPr>
+          <w:hyperlink w:anchor="_Toc222830217" w:history="1">
+            <w:r>
+              <w:rPr>
+                <w:rStyle w:val="Hyperlink"/>
+                <w:noProof/>
+              </w:rPr>
+              <w:t>2.</w:t>
+            </w:r>
+            <w:r>
+              <w:rPr>
+                <w:rFonts w:eastAsiaTheme="minorEastAsia"/>
+                <w:noProof/>
+                <w:lang w:eastAsia="en-GB"/>
+              </w:rPr>
+              <w:tab/>
+            </w:r>
+            <w:r>
+              <w:rPr>
+                <w:rStyle w:val="Hyperlink"/>
+                <w:noProof/>
+              </w:rPr>
+              <w:t>The Implementation Phase</w:t>
+            </w:r>
+            <w:r>
+              <w:rPr>
+                <w:noProof/>
+                <w:webHidden/>
+              </w:rPr>
+              <w:tab/>
+            </w:r>
+            <w:r>
+              <w:rPr>
+                <w:noProof/>
+                <w:webHidden/>
+              </w:rPr>
+              <w:fldChar w:fldCharType="begin"/>
+            </w:r>
+            <w:r>
+              <w:rPr>
+                <w:noProof/>
+                <w:webHidden/>
+              </w:rPr>
+              <w:instrText xml:space="preserve"> PAGEREF _Toc222830217 \h </w:instrText>
+            </w:r>
+            <w:r>
+              <w:rPr>
+                <w:noProof/>
+                <w:webHidden/>
+              </w:rPr>
+            </w:r>
+            <w:r>
+              <w:rPr>
+                <w:noProof/>
+                <w:webHidden/>
+              </w:rPr>
+              <w:fldChar w:fldCharType="separate"/>
+            </w:r>
+            <w:r>
+              <w:rPr>
+                <w:noProof/>
+                <w:webHidden/>
+              </w:rPr>
+              <w:t>5</w:t>
+            </w:r>
+            <w:r>
+              <w:rPr>
+                <w:noProof/>
+                <w:webHidden/>
+              </w:rPr>
+              <w:fldChar w:fldCharType="end"/>
+            </w:r>
+          </w:hyperlink>
+        </w:p>
+        <w:p>
+          <w:pPr>
+            <w:pStyle w:val="TOC1"/>
+            <w:tabs>
+              <w:tab w:val="left" w:pos="480"/>
+              <w:tab w:val="right" w:leader="dot" w:pos="9016"/>
+            </w:tabs>
+            <w:rPr>
+              <w:rFonts w:eastAsiaTheme="minorEastAsia"/>
+              <w:noProof/>
+              <w:lang w:eastAsia="en-GB"/>
+            </w:rPr>
+          </w:pPr>
+          <w:hyperlink w:anchor="_Toc222830218" w:history="1">
+            <w:r>
+              <w:rPr>
+                <w:rStyle w:val="Hyperlink"/>
+                <w:noProof/>
+              </w:rPr>
+              <w:t>3.</w:t>
+            </w:r>
+            <w:r>
+              <w:rPr>
+                <w:rFonts w:eastAsiaTheme="minorEastAsia"/>
+                <w:noProof/>
+                <w:lang w:eastAsia="en-GB"/>
+              </w:rPr>
+              <w:tab/>
+            </w:r>
+            <w:r>
+              <w:rPr>
+                <w:rStyle w:val="Hyperlink"/>
+                <w:noProof/>
+              </w:rPr>
+              <w:t>The Testing Phase</w:t>
+            </w:r>
+            <w:r>
+              <w:rPr>
+                <w:noProof/>
+                <w:webHidden/>
+              </w:rPr>
+              <w:tab/>
+            </w:r>
+            <w:r>
+              <w:rPr>
+                <w:noProof/>
+                <w:webHidden/>
+              </w:rPr>
+              <w:fldChar w:fldCharType="begin"/>
+            </w:r>
+            <w:r>
+              <w:rPr>
+                <w:noProof/>
+                <w:webHidden/>
+              </w:rPr>
+              <w:instrText xml:space="preserve"> PAGEREF _Toc222830218 \h </w:instrText>
+            </w:r>
+            <w:r>
+              <w:rPr>
+                <w:noProof/>
+                <w:webHidden/>
+              </w:rPr>
+            </w:r>
+            <w:r>
+              <w:rPr>
+                <w:noProof/>
+                <w:webHidden/>
+              </w:rPr>
+              <w:fldChar w:fldCharType="separate"/>
+            </w:r>
+            <w:r>
+              <w:rPr>
+                <w:noProof/>
+                <w:webHidden/>
+              </w:rPr>
+              <w:t>6</w:t>
+            </w:r>
+            <w:r>
+              <w:rPr>
+                <w:noProof/>
+                <w:webHidden/>
+              </w:rPr>
+              <w:fldChar w:fldCharType="end"/>
+            </w:r>
+          </w:hyperlink>
+        </w:p>
+        <w:p>
+          <w:pPr>
+            <w:pStyle w:val="TOC1"/>
+            <w:tabs>
+              <w:tab w:val="left" w:pos="480"/>
+              <w:tab w:val="right" w:leader="dot" w:pos="9016"/>
+            </w:tabs>
+            <w:rPr>
+              <w:rFonts w:eastAsiaTheme="minorEastAsia"/>
+              <w:noProof/>
+              <w:lang w:eastAsia="en-GB"/>
+            </w:rPr>
+          </w:pPr>
+          <w:hyperlink w:anchor="_Toc222830219" w:history="1">
+            <w:r>
+              <w:rPr>
+                <w:rStyle w:val="Hyperlink"/>
+                <w:noProof/>
+              </w:rPr>
+              <w:t>4.</w:t>
+            </w:r>
+            <w:r>
+              <w:rPr>
+                <w:rFonts w:eastAsiaTheme="minorEastAsia"/>
+                <w:noProof/>
+                <w:lang w:eastAsia="en-GB"/>
+              </w:rPr>
+              <w:tab/>
+            </w:r>
+            <w:r>
+              <w:rPr>
+                <w:rStyle w:val="Hyperlink"/>
+                <w:noProof/>
+              </w:rPr>
+              <w:t>Retrospect – The Evaluation Phase</w:t>
+            </w:r>
+            <w:r>
+              <w:rPr>
+                <w:noProof/>
+                <w:webHidden/>
+              </w:rPr>
+              <w:tab/>
+            </w:r>
+            <w:r>
+              <w:rPr>
+                <w:noProof/>
+                <w:webHidden/>
+              </w:rPr>
+              <w:fldChar w:fldCharType="begin"/>
+            </w:r>
+            <w:r>
+              <w:rPr>
+                <w:noProof/>
+                <w:webHidden/>
+              </w:rPr>
+              <w:instrText xml:space="preserve"> PAGEREF _Toc222830219 \h </w:instrText>
+            </w:r>
+            <w:r>
+              <w:rPr>
+                <w:noProof/>
+                <w:webHidden/>
+              </w:rPr>
+            </w:r>
+            <w:r>
+              <w:rPr>
+                <w:noProof/>
+                <w:webHidden/>
+              </w:rPr>
+              <w:fldChar w:fldCharType="separate"/>
+            </w:r>
+            <w:r>
+              <w:rPr>
+                <w:noProof/>
+                <w:webHidden/>
+              </w:rPr>
+              <w:t>7</w:t>
+            </w:r>
+            <w:r>
+              <w:rPr>
+                <w:noProof/>
+                <w:webHidden/>
+              </w:rPr>
+              <w:fldChar w:fldCharType="end"/>
+            </w:r>
+          </w:hyperlink>
+        </w:p>
+        <w:p>
+          <w:pPr>
+            <w:pStyle w:val="TOC1"/>
+            <w:tabs>
+              <w:tab w:val="right" w:leader="dot" w:pos="9016"/>
+            </w:tabs>
+            <w:rPr>
+              <w:rFonts w:eastAsiaTheme="minorEastAsia"/>
+              <w:noProof/>
+              <w:lang w:eastAsia="en-GB"/>
+            </w:rPr>
+          </w:pPr>
+          <w:hyperlink w:anchor="_Toc222830220" w:history="1">
+            <w:r>
+              <w:rPr>
+                <w:rStyle w:val="Hyperlink"/>
+                <w:noProof/>
+              </w:rPr>
               <w:t>References</w:t>
             </w:r>
             <w:r>
@@ -558,7 +1182,7 @@
                 <w:noProof/>
                 <w:webHidden/>
               </w:rPr>
-              <w:instrText xml:space="preserve"> PAGEREF _Toc222152690 \h </w:instrText>
+              <w:instrText xml:space="preserve"> PAGEREF _Toc222830220 \h </w:instrText>
             </w:r>
             <w:r>
               <w:rPr>
@@ -578,7 +1202,7 @@
                 <w:noProof/>
                 <w:webHidden/>
               </w:rPr>
-              <w:t>4</w:t>
+              <w:t>8</w:t>
             </w:r>
             <w:r>
               <w:rPr>
@@ -608,7 +1232,7 @@
       <w:r>
         <w:br w:type="page"/>
       </w:r>
-      <w:bookmarkStart w:id="1" w:name="_Toc222152689"/>
+      <w:bookmarkStart w:id="1" w:name="_Toc222830211"/>
       <w:r>
         <w:lastRenderedPageBreak/>
         <w:t>Table of Figures</w:t>
@@ -616,29 +1240,108 @@
       <w:bookmarkEnd w:id="1"/>
     </w:p>
     <w:p>
-      <w:fldSimple w:instr=" TOC \h \z \t &quot;Quote&quot; \c ">
+      <w:pPr>
+        <w:pStyle w:val="TableofFigures"/>
+        <w:tabs>
+          <w:tab w:val="right" w:leader="dot" w:pos="9016"/>
+        </w:tabs>
+        <w:rPr>
+          <w:rFonts w:eastAsiaTheme="minorEastAsia"/>
+          <w:noProof/>
+          <w:lang w:eastAsia="en-GB"/>
+        </w:rPr>
+      </w:pPr>
+      <w:r>
+        <w:fldChar w:fldCharType="begin"/>
+      </w:r>
+      <w:r>
+        <w:instrText xml:space="preserve"> TOC \h \z \t "Quote" \c </w:instrText>
+      </w:r>
+      <w:r>
+        <w:fldChar w:fldCharType="separate"/>
+      </w:r>
+      <w:hyperlink w:anchor="_Toc222831921" w:history="1">
         <w:r>
           <w:rPr>
-            <w:b/>
-            <w:bCs/>
+            <w:rStyle w:val="Hyperlink"/>
             <w:noProof/>
-            <w:lang w:val="en-US"/>
           </w:rPr>
-          <w:t>No table of figures entries found.</w:t>
+          <w:t>Figure 1 – Wireframe preview via the Axure RP project</w:t>
         </w:r>
-      </w:fldSimple>
-      <w:r>
-        <w:br w:type="page"/>
-      </w:r>
+        <w:r>
+          <w:rPr>
+            <w:noProof/>
+            <w:webHidden/>
+          </w:rPr>
+          <w:tab/>
+        </w:r>
+        <w:r>
+          <w:rPr>
+            <w:noProof/>
+            <w:webHidden/>
+          </w:rPr>
+          <w:fldChar w:fldCharType="begin"/>
+        </w:r>
+        <w:r>
+          <w:rPr>
+            <w:noProof/>
+            <w:webHidden/>
+          </w:rPr>
+          <w:instrText xml:space="preserve"> PAGEREF _Toc222831921 \h </w:instrText>
+        </w:r>
+        <w:r>
+          <w:rPr>
+            <w:noProof/>
+            <w:webHidden/>
+          </w:rPr>
+        </w:r>
+        <w:r>
+          <w:rPr>
+            <w:noProof/>
+            <w:webHidden/>
+          </w:rPr>
+          <w:fldChar w:fldCharType="separate"/>
+        </w:r>
+        <w:r>
+          <w:rPr>
+            <w:noProof/>
+            <w:webHidden/>
+          </w:rPr>
+          <w:t>5</w:t>
+        </w:r>
+        <w:r>
+          <w:rPr>
+            <w:noProof/>
+            <w:webHidden/>
+          </w:rPr>
+          <w:fldChar w:fldCharType="end"/>
+        </w:r>
+      </w:hyperlink>
     </w:p>
     <w:p>
+      <w:r>
+        <w:rPr>
+          <w:b/>
+          <w:bCs/>
+          <w:noProof/>
+          <w:lang w:val="en-US"/>
+        </w:rPr>
+        <w:fldChar w:fldCharType="end"/>
+      </w:r>
+      <w:r>
+        <w:br w:type="page"/>
+      </w:r>
+    </w:p>
+    <w:p>
       <w:pPr>
         <w:pStyle w:val="Heading1"/>
       </w:pPr>
+      <w:bookmarkStart w:id="2" w:name="_Toc222830212"/>
       <w:r>
         <w:lastRenderedPageBreak/>
         <w:t>Introduction and Requirements</w:t>
       </w:r>
+      <w:bookmarkEnd w:id="2"/>
     </w:p>
     <w:p>
       <w:r>
@@ -686,27 +1389,82 @@
           <w:numId w:val="4"/>
         </w:numPr>
       </w:pPr>
+      <w:bookmarkStart w:id="3" w:name="_Toc222830213"/>
       <w:r>
         <w:lastRenderedPageBreak/>
         <w:t>The Design Phase</w:t>
       </w:r>
+      <w:bookmarkEnd w:id="3"/>
     </w:p>
     <w:p>
       <w:pPr>
         <w:pStyle w:val="Heading2"/>
       </w:pPr>
+      <w:bookmarkStart w:id="4" w:name="_Toc222830214"/>
       <w:r>
         <w:t>Target Demographic</w:t>
       </w:r>
+      <w:bookmarkEnd w:id="4"/>
     </w:p>
     <w:p>
       <w:r>
-        <w:t xml:space="preserve">Ashley the client behind Essex Gardens Trust, had given a live brief on Week 4 of this module, where some useful insights were provided to us. Firstly- Ashle pointed out he would like the younger generations to take part in the charity’s work; in addition, he pointed out the main purpose of the site should be to gather support via donations and memberships, this should be the focus for the site at this time. </w:t>
+        <w:t xml:space="preserve">Ashley </w:t>
+      </w:r>
+      <w:r>
+        <w:t xml:space="preserve">- </w:t>
+      </w:r>
+      <w:r>
+        <w:t xml:space="preserve">the client behind Essex Gardens Trust, had given a live brief on Week 4 of </w:t>
+      </w:r>
+      <w:r>
+        <w:t>the web development</w:t>
+      </w:r>
+      <w:r>
+        <w:t xml:space="preserve"> module, where some useful insights were provided to us. Firstly</w:t>
+      </w:r>
+      <w:r>
+        <w:t>,</w:t>
+      </w:r>
+      <w:r>
+        <w:t xml:space="preserve"> Ashle</w:t>
+      </w:r>
+      <w:r>
+        <w:t>y</w:t>
+      </w:r>
+      <w:r>
+        <w:t xml:space="preserve"> pointed out he would like the younger </w:t>
+      </w:r>
+      <w:r>
+        <w:t xml:space="preserve">demographic </w:t>
+      </w:r>
+      <w:r>
+        <w:t>to take part in the charity’s work; in addition, he pointed out the main purpose of the site should be to gather support via donations and memberships</w:t>
+      </w:r>
+      <w:r>
+        <w:t xml:space="preserve"> therefore,</w:t>
+      </w:r>
+      <w:r>
+        <w:t xml:space="preserve"> this should be the focus for the site at this time. </w:t>
       </w:r>
     </w:p>
     <w:p>
       <w:r>
-        <w:t>To conclude, the site should be simple and easy to follow for older and younger demographics – to ensure this, responsive design principles must be followed.</w:t>
+        <w:t xml:space="preserve">To conclude, the site should be simple and easy to follow for older and younger demographics – to </w:t>
+      </w:r>
+      <w:r>
+        <w:t>achieve</w:t>
+      </w:r>
+      <w:r>
+        <w:t xml:space="preserve"> this, responsive design principles must be followed</w:t>
+      </w:r>
+      <w:r>
+        <w:t xml:space="preserve"> and </w:t>
+      </w:r>
+      <w:r>
+        <w:t>well understood design methodologies should be followed</w:t>
+      </w:r>
+      <w:r>
+        <w:t>.</w:t>
       </w:r>
     </w:p>
     <w:p>
@@ -720,24 +1478,50 @@
           <w:szCs w:val="24"/>
         </w:rPr>
       </w:pPr>
+      <w:bookmarkStart w:id="5" w:name="_Toc222830215"/>
       <w:r>
         <w:rPr>
           <w:rStyle w:val="Heading2Char"/>
         </w:rPr>
         <w:t>Design Ideology</w:t>
       </w:r>
+      <w:bookmarkEnd w:id="5"/>
     </w:p>
     <w:p>
       <w:r>
         <w:t xml:space="preserve">For the design itself, we can utilise the current website and The Gardens Trust’s website, which is the reference that was provided via the brief. The Gardens Trust follows a green theme with a focus on being informative and clear, </w:t>
       </w:r>
       <w:r>
-        <w:t>you can easily navigate to the events and resources provided by them without looking through complex menus, the site also makes it easy to sign up for a membership or donate once – upon further inspection, the trust is utilising Stripe’s infrastructure to process payments, this would be the ideal implementation in our site.</w:t>
+        <w:t>you can easily navigate to the events and resources provided by them without looking through complex menus</w:t>
+      </w:r>
+      <w:r>
+        <w:t>.</w:t>
+      </w:r>
+      <w:r>
+        <w:t xml:space="preserve"> </w:t>
+      </w:r>
+      <w:r>
+        <w:t>T</w:t>
+      </w:r>
+      <w:r>
+        <w:t>he site also makes it easy to sign up for a membership or donate once</w:t>
+      </w:r>
+      <w:r>
+        <w:t xml:space="preserve">, </w:t>
+      </w:r>
+      <w:r>
+        <w:t>upon further inspection, the trust is utilising Stripe’s infrastructure to process payments, this would be the ideal implementation in our site.</w:t>
       </w:r>
     </w:p>
     <w:p>
       <w:r>
-        <w:t>Even though The Gardens Trust has a great flow, there is still some improvements that we can incorporate into our project for example, the navigation bar could have dropdown icons for the buttons which have additional buttons on hover, this improves accessibility and readability of the site’s flow.</w:t>
+        <w:t xml:space="preserve">Even though The Gardens Trust has a great flow, there is still some improvements that we can incorporate into our project for example, the navigation bar could have dropdown icons for the buttons which have additional buttons on hover, this improves accessibility and readability of the </w:t>
+      </w:r>
+      <w:r>
+        <w:t xml:space="preserve">navigation </w:t>
+      </w:r>
+      <w:r>
+        <w:t>flow.</w:t>
       </w:r>
     </w:p>
     <w:p>
@@ -771,21 +1555,134 @@
     </w:p>
     <w:p>
       <w:r>
-        <w:t>We then should incorporate a section for showcasing the donation and memberships, a section for the current events from Eventbrite’s API, a section for any news and a footer with contact details and other relevant content.</w:t>
+        <w:t>We then should incorporate a section for showcasing the donation and memberships, a section for the current events from Eventbrite’s API</w:t>
+      </w:r>
+      <w:r>
+        <w:t xml:space="preserve"> (requires API Key and Backend Server)</w:t>
+      </w:r>
+      <w:r>
+        <w:t>, a section for any news and a footer with contact details and other relevant content.</w:t>
       </w:r>
     </w:p>
     <w:p>
       <w:pPr>
         <w:pStyle w:val="Heading2"/>
       </w:pPr>
+      <w:bookmarkStart w:id="6" w:name="_Toc222830216"/>
       <w:r>
         <w:t>Design</w:t>
       </w:r>
+      <w:bookmarkEnd w:id="6"/>
     </w:p>
     <w:p>
       <w:r>
-        <w:t>For the design, a developed wireframe with some basic components laid out and styled provides a clear and easy to adjust site, while maintaining clarity. That is why my design features some wireframe elements, some styling and a whole lot of lorem ipsum text. For the design – to not waste time, only the homepage is modelled out for this project, this makes it easy to follow and build from for other pages while not spending excessive amounts of time on each page and making it responsive.</w:t>
-      </w:r>
+        <w:t>For the design, a developed wireframe with some basic components laid out provides a clear and easy to adjust</w:t>
+      </w:r>
+      <w:r>
+        <w:t xml:space="preserve"> layout</w:t>
+      </w:r>
+      <w:r>
+        <w:t>, while maintaining clarity. That is why my design features some wireframe elements</w:t>
+      </w:r>
+      <w:r>
+        <w:t xml:space="preserve"> </w:t>
+      </w:r>
+      <w:r>
+        <w:t xml:space="preserve">and a whole lot of lorem ipsum text. For the design – to not </w:t>
+      </w:r>
+      <w:r>
+        <w:lastRenderedPageBreak/>
+        <w:t>waste time, only the homepage is modelled out for this project, this makes it easy to follow and build from for other pages while not spending excessive amounts of time on each page</w:t>
+      </w:r>
+      <w:r>
+        <w:t>’s theoretical design</w:t>
+      </w:r>
+      <w:r>
+        <w:t>.</w:t>
+      </w:r>
+    </w:p>
+    <w:p>
+      <w:r>
+        <w:t xml:space="preserve">The final wireframe is available via the published Axure RP project: </w:t>
+      </w:r>
+      <w:hyperlink r:id="rId7" w:history="1">
+        <w:r>
+          <w:rPr>
+            <w:rStyle w:val="Hyperlink"/>
+          </w:rPr>
+          <w:t>https://dlyhol.axshare.com/?</w:t>
+        </w:r>
+        <w:r>
+          <w:rPr>
+            <w:rStyle w:val="Hyperlink"/>
+          </w:rPr>
+          <w:t>g</w:t>
+        </w:r>
+        <w:r>
+          <w:rPr>
+            <w:rStyle w:val="Hyperlink"/>
+          </w:rPr>
+          <w:t>=4</w:t>
+        </w:r>
+      </w:hyperlink>
+      <w:r>
+        <w:t>, following this link will show this page:</w:t>
+      </w:r>
+    </w:p>
+    <w:p>
+      <w:r>
+        <w:drawing>
+          <wp:inline distT="0" distB="0" distL="0" distR="0" wp14:anchorId="74365E92" wp14:editId="2DC1AAF5">
+            <wp:extent cx="5731510" cy="3049905"/>
+            <wp:effectExtent l="0" t="0" r="2540" b="0"/>
+            <wp:docPr id="1447659334" name="Picture 1"/>
+            <wp:cNvGraphicFramePr>
+              <a:graphicFrameLocks xmlns:a="http://schemas.openxmlformats.org/drawingml/2006/main" noChangeAspect="1"/>
+            </wp:cNvGraphicFramePr>
+            <a:graphic xmlns:a="http://schemas.openxmlformats.org/drawingml/2006/main">
+              <a:graphicData uri="http://schemas.openxmlformats.org/drawingml/2006/picture">
+                <pic:pic xmlns:pic="http://schemas.openxmlformats.org/drawingml/2006/picture">
+                  <pic:nvPicPr>
+                    <pic:cNvPr id="1447659334" name=""/>
+                    <pic:cNvPicPr/>
+                  </pic:nvPicPr>
+                  <pic:blipFill>
+                    <a:blip r:embed="rId8"/>
+                    <a:stretch>
+                      <a:fillRect/>
+                    </a:stretch>
+                  </pic:blipFill>
+                  <pic:spPr>
+                    <a:xfrm>
+                      <a:off x="0" y="0"/>
+                      <a:ext cx="5731510" cy="3049905"/>
+                    </a:xfrm>
+                    <a:prstGeom prst="rect">
+                      <a:avLst/>
+                    </a:prstGeom>
+                  </pic:spPr>
+                </pic:pic>
+              </a:graphicData>
+            </a:graphic>
+          </wp:inline>
+        </w:drawing>
+      </w:r>
+    </w:p>
+    <w:p>
+      <w:pPr>
+        <w:pStyle w:val="Quote"/>
+        <w:jc w:val="left"/>
+      </w:pPr>
+      <w:bookmarkStart w:id="7" w:name="_Toc222831921"/>
+      <w:r>
+        <w:t>Figure 1 – Wireframe preview</w:t>
+      </w:r>
+      <w:r>
+        <w:t xml:space="preserve"> via the Axure RP project</w:t>
+      </w:r>
+      <w:bookmarkEnd w:id="7"/>
+    </w:p>
+    <w:p>
       <w:r>
         <w:br w:type="page"/>
       </w:r>
@@ -798,10 +1695,12 @@
           <w:numId w:val="4"/>
         </w:numPr>
       </w:pPr>
+      <w:bookmarkStart w:id="8" w:name="_Toc222830217"/>
       <w:r>
         <w:lastRenderedPageBreak/>
         <w:t>The Implementation Phase</w:t>
       </w:r>
+      <w:bookmarkEnd w:id="8"/>
     </w:p>
     <w:p>
       <w:pPr>
@@ -824,10 +1723,12 @@
           <w:numId w:val="4"/>
         </w:numPr>
       </w:pPr>
+      <w:bookmarkStart w:id="9" w:name="_Toc222830218"/>
       <w:r>
         <w:lastRenderedPageBreak/>
         <w:t>The Testing Phase</w:t>
       </w:r>
+      <w:bookmarkEnd w:id="9"/>
     </w:p>
     <w:p>
       <w:pPr>
@@ -850,10 +1751,12 @@
           <w:numId w:val="4"/>
         </w:numPr>
       </w:pPr>
+      <w:bookmarkStart w:id="10" w:name="_Toc222830219"/>
       <w:r>
         <w:lastRenderedPageBreak/>
         <w:t>Retrospect – The Evaluation Phase</w:t>
       </w:r>
+      <w:bookmarkEnd w:id="10"/>
       <w:r>
         <w:br w:type="page"/>
       </w:r>
@@ -863,11 +1766,11 @@
       <w:pPr>
         <w:pStyle w:val="Heading1"/>
       </w:pPr>
-      <w:bookmarkStart w:id="2" w:name="_Toc222152690"/>
+      <w:bookmarkStart w:id="11" w:name="_Toc222830220"/>
       <w:r>
         <w:t>References</w:t>
       </w:r>
-      <w:bookmarkEnd w:id="2"/>
+      <w:bookmarkEnd w:id="11"/>
     </w:p>
     <w:sdt>
       <w:sdtPr>
@@ -2405,6 +3308,18 @@
       </w:tblBorders>
     </w:tblPr>
   </w:style>
+  <w:style w:type="character" w:styleId="FollowedHyperlink">
+    <w:name w:val="FollowedHyperlink"/>
+    <w:basedOn w:val="DefaultParagraphFont"/>
+    <w:uiPriority w:val="99"/>
+    <w:semiHidden/>
+    <w:unhideWhenUsed/>
+    <w:rsid w:val="00625396"/>
+    <w:rPr>
+      <w:color w:val="96607D" w:themeColor="followedHyperlink"/>
+      <w:u w:val="single"/>
+    </w:rPr>
+  </w:style>
 </w:styles>
 </file>
 
@@ -2601,6 +3516,7 @@
     <w:rsidRoot w:val="00B908D6"/>
     <w:rsid w:val="002B7CD9"/>
     <w:rsid w:val="003765DF"/>
+    <w:rsid w:val="004C05BE"/>
     <w:rsid w:val="004C61CE"/>
     <w:rsid w:val="00733E31"/>
     <w:rsid w:val="007E60A5"/>
@@ -2621,6 +3537,7 @@
     <w:rsid w:val="00EC5B08"/>
     <w:rsid w:val="00F2011E"/>
     <w:rsid w:val="00FD00C8"/>
+    <w:rsid w:val="00FF71D6"/>
   </w:rsids>
   <m:mathPr>
     <m:mathFont m:val="Cambria Math"/>

</xml_diff>